<commit_message>
updated file with graphs
</commit_message>
<xml_diff>
--- a/BrickBuilder.docx
+++ b/BrickBuilder.docx
@@ -10,6 +10,7 @@
           <w:docPartUnique/>
         </w:docPartObj>
       </w:sdtPr>
+      <w:sdtEndPr/>
       <w:sdtContent>
         <w:p>
           <w:r>
@@ -221,6 +222,7 @@
                                     <w15:appearance w15:val="hidden"/>
                                     <w:text/>
                                   </w:sdtPr>
+                                  <w:sdtEndPr/>
                                   <w:sdtContent>
                                     <w:p>
                                       <w:pPr>
@@ -273,6 +275,7 @@
                                       <w15:appearance w15:val="hidden"/>
                                       <w:text/>
                                     </w:sdtPr>
+                                    <w:sdtEndPr/>
                                     <w:sdtContent>
                                       <w:r>
                                         <w:rPr>
@@ -622,6 +625,7 @@
                                     <w15:appearance w15:val="hidden"/>
                                     <w:text/>
                                   </w:sdtPr>
+                                  <w:sdtEndPr/>
                                   <w:sdtContent>
                                     <w:p>
                                       <w:pPr>
@@ -676,6 +680,7 @@
                                     <w15:appearance w15:val="hidden"/>
                                     <w:text/>
                                   </w:sdtPr>
+                                  <w:sdtEndPr/>
                                   <w:sdtContent>
                                     <w:p>
                                       <w:pPr>
@@ -1226,18 +1231,408 @@
           <w:szCs w:val="22"/>
         </w:rPr>
         <w:lastRenderedPageBreak/>
-        <w:t>Now that we know where everything is and what is in the correct locations, the drone starts to pull from different stacks to build up the blocks into their correct locations. There is a simple function that takes in the distance from the dro</w:t>
+        <w:t>Now that we know where everything is and what is in the correct locations, the drone starts to pull from different stacks to build up the blocks into their correct locations. There is a simple function that takes in the distance from the drone to the varying storage stacks so we can optimize the travel time of the drone.</w:t>
+      </w:r>
+    </w:p>
+    <w:p>
+      <w:pPr>
+        <w:spacing w:line="360" w:lineRule="auto"/>
+        <w:rPr>
+          <w:rFonts w:ascii="Times New Roman" w:hAnsi="Times New Roman" w:cs="Times New Roman"/>
+          <w:sz w:val="22"/>
+          <w:szCs w:val="22"/>
+        </w:rPr>
+      </w:pPr>
+    </w:p>
+    <w:p>
+      <w:pPr>
+        <w:pStyle w:val="Heading2"/>
+        <w:spacing w:line="360" w:lineRule="auto"/>
+      </w:pPr>
+      <w:r>
+        <w:t>Visualization</w:t>
+      </w:r>
+    </w:p>
+    <w:p>
+      <w:pPr>
+        <w:spacing w:line="360" w:lineRule="auto"/>
+        <w:rPr>
+          <w:rFonts w:ascii="Times New Roman" w:hAnsi="Times New Roman" w:cs="Times New Roman"/>
+          <w:sz w:val="22"/>
+          <w:szCs w:val="22"/>
+        </w:rPr>
+      </w:pPr>
+      <w:r>
+        <w:rPr>
+          <w:rFonts w:ascii="Times New Roman" w:hAnsi="Times New Roman" w:cs="Times New Roman"/>
+          <w:sz w:val="22"/>
+          <w:szCs w:val="22"/>
+        </w:rPr>
+        <w:t>Scrambled grap</w:t>
+      </w:r>
+      <w:r>
+        <w:rPr>
+          <w:rFonts w:ascii="Times New Roman" w:hAnsi="Times New Roman" w:cs="Times New Roman"/>
+          <w:sz w:val="22"/>
+          <w:szCs w:val="22"/>
+        </w:rPr>
+        <w:t>hs:</w:t>
+      </w:r>
+    </w:p>
+    <w:p>
+      <w:pPr>
+        <w:spacing w:line="360" w:lineRule="auto"/>
+        <w:rPr>
+          <w:rFonts w:ascii="Times New Roman" w:hAnsi="Times New Roman" w:cs="Times New Roman"/>
+          <w:sz w:val="22"/>
+          <w:szCs w:val="22"/>
+        </w:rPr>
+      </w:pPr>
+      <w:r>
+        <w:rPr>
+          <w:rFonts w:ascii="Times New Roman" w:hAnsi="Times New Roman" w:cs="Times New Roman"/>
+          <w:noProof/>
+          <w:sz w:val="22"/>
+          <w:szCs w:val="22"/>
+        </w:rPr>
+        <w:drawing>
+          <wp:inline distT="0" distB="0" distL="0" distR="0" wp14:anchorId="469594B2" wp14:editId="13BF4AD9">
+            <wp:extent cx="2994575" cy="2765503"/>
+            <wp:effectExtent l="0" t="0" r="3175" b="3175"/>
+            <wp:docPr id="1" name="Picture 1"/>
+            <wp:cNvGraphicFramePr>
+              <a:graphicFrameLocks xmlns:a="http://schemas.openxmlformats.org/drawingml/2006/main" noChangeAspect="1"/>
+            </wp:cNvGraphicFramePr>
+            <a:graphic xmlns:a="http://schemas.openxmlformats.org/drawingml/2006/main">
+              <a:graphicData uri="http://schemas.openxmlformats.org/drawingml/2006/picture">
+                <pic:pic xmlns:pic="http://schemas.openxmlformats.org/drawingml/2006/picture">
+                  <pic:nvPicPr>
+                    <pic:cNvPr id="1" name="Screen Shot 2020-03-07 at 4.15.49 PM.png"/>
+                    <pic:cNvPicPr/>
+                  </pic:nvPicPr>
+                  <pic:blipFill>
+                    <a:blip r:embed="rId4">
+                      <a:extLst>
+                        <a:ext uri="{28A0092B-C50C-407E-A947-70E740481C1C}">
+                          <a14:useLocalDpi xmlns:a14="http://schemas.microsoft.com/office/drawing/2010/main" val="0"/>
+                        </a:ext>
+                      </a:extLst>
+                    </a:blip>
+                    <a:stretch>
+                      <a:fillRect/>
+                    </a:stretch>
+                  </pic:blipFill>
+                  <pic:spPr>
+                    <a:xfrm>
+                      <a:off x="0" y="0"/>
+                      <a:ext cx="3003841" cy="2774060"/>
+                    </a:xfrm>
+                    <a:prstGeom prst="rect">
+                      <a:avLst/>
+                    </a:prstGeom>
+                  </pic:spPr>
+                </pic:pic>
+              </a:graphicData>
+            </a:graphic>
+          </wp:inline>
+        </w:drawing>
+      </w:r>
+      <w:r>
+        <w:rPr>
+          <w:rFonts w:ascii="Times New Roman" w:hAnsi="Times New Roman" w:cs="Times New Roman"/>
+          <w:noProof/>
+          <w:sz w:val="22"/>
+          <w:szCs w:val="22"/>
+        </w:rPr>
+        <w:drawing>
+          <wp:inline distT="0" distB="0" distL="0" distR="0" wp14:anchorId="5EEBE87B" wp14:editId="06F5B258">
+            <wp:extent cx="2837336" cy="2297151"/>
+            <wp:effectExtent l="0" t="0" r="0" b="1905"/>
+            <wp:docPr id="2" name="Picture 2"/>
+            <wp:cNvGraphicFramePr>
+              <a:graphicFrameLocks xmlns:a="http://schemas.openxmlformats.org/drawingml/2006/main" noChangeAspect="1"/>
+            </wp:cNvGraphicFramePr>
+            <a:graphic xmlns:a="http://schemas.openxmlformats.org/drawingml/2006/main">
+              <a:graphicData uri="http://schemas.openxmlformats.org/drawingml/2006/picture">
+                <pic:pic xmlns:pic="http://schemas.openxmlformats.org/drawingml/2006/picture">
+                  <pic:nvPicPr>
+                    <pic:cNvPr id="2" name="Screen Shot 2020-03-07 at 4.16.03 PM.png"/>
+                    <pic:cNvPicPr/>
+                  </pic:nvPicPr>
+                  <pic:blipFill>
+                    <a:blip r:embed="rId5">
+                      <a:extLst>
+                        <a:ext uri="{28A0092B-C50C-407E-A947-70E740481C1C}">
+                          <a14:useLocalDpi xmlns:a14="http://schemas.microsoft.com/office/drawing/2010/main" val="0"/>
+                        </a:ext>
+                      </a:extLst>
+                    </a:blip>
+                    <a:stretch>
+                      <a:fillRect/>
+                    </a:stretch>
+                  </pic:blipFill>
+                  <pic:spPr>
+                    <a:xfrm>
+                      <a:off x="0" y="0"/>
+                      <a:ext cx="2839456" cy="2298867"/>
+                    </a:xfrm>
+                    <a:prstGeom prst="rect">
+                      <a:avLst/>
+                    </a:prstGeom>
+                  </pic:spPr>
+                </pic:pic>
+              </a:graphicData>
+            </a:graphic>
+          </wp:inline>
+        </w:drawing>
+      </w:r>
+    </w:p>
+    <w:p>
+      <w:pPr>
+        <w:spacing w:line="360" w:lineRule="auto"/>
+        <w:rPr>
+          <w:rFonts w:ascii="Times New Roman" w:hAnsi="Times New Roman" w:cs="Times New Roman"/>
+          <w:sz w:val="22"/>
+          <w:szCs w:val="22"/>
+        </w:rPr>
+      </w:pPr>
+      <w:r>
+        <w:rPr>
+          <w:rFonts w:ascii="Times New Roman" w:hAnsi="Times New Roman" w:cs="Times New Roman"/>
+          <w:noProof/>
+          <w:sz w:val="22"/>
+          <w:szCs w:val="22"/>
+        </w:rPr>
+        <w:drawing>
+          <wp:inline distT="0" distB="0" distL="0" distR="0" wp14:anchorId="123FBE15" wp14:editId="01435AB8">
+            <wp:extent cx="3300761" cy="2757687"/>
+            <wp:effectExtent l="0" t="0" r="1270" b="0"/>
+            <wp:docPr id="3" name="Picture 3"/>
+            <wp:cNvGraphicFramePr>
+              <a:graphicFrameLocks xmlns:a="http://schemas.openxmlformats.org/drawingml/2006/main" noChangeAspect="1"/>
+            </wp:cNvGraphicFramePr>
+            <a:graphic xmlns:a="http://schemas.openxmlformats.org/drawingml/2006/main">
+              <a:graphicData uri="http://schemas.openxmlformats.org/drawingml/2006/picture">
+                <pic:pic xmlns:pic="http://schemas.openxmlformats.org/drawingml/2006/picture">
+                  <pic:nvPicPr>
+                    <pic:cNvPr id="3" name="Screen Shot 2020-03-07 at 4.16.17 PM.png"/>
+                    <pic:cNvPicPr/>
+                  </pic:nvPicPr>
+                  <pic:blipFill>
+                    <a:blip r:embed="rId6">
+                      <a:extLst>
+                        <a:ext uri="{28A0092B-C50C-407E-A947-70E740481C1C}">
+                          <a14:useLocalDpi xmlns:a14="http://schemas.microsoft.com/office/drawing/2010/main" val="0"/>
+                        </a:ext>
+                      </a:extLst>
+                    </a:blip>
+                    <a:stretch>
+                      <a:fillRect/>
+                    </a:stretch>
+                  </pic:blipFill>
+                  <pic:spPr>
+                    <a:xfrm>
+                      <a:off x="0" y="0"/>
+                      <a:ext cx="3312959" cy="2767878"/>
+                    </a:xfrm>
+                    <a:prstGeom prst="rect">
+                      <a:avLst/>
+                    </a:prstGeom>
+                  </pic:spPr>
+                </pic:pic>
+              </a:graphicData>
+            </a:graphic>
+          </wp:inline>
+        </w:drawing>
+      </w:r>
+    </w:p>
+    <w:p>
+      <w:pPr>
+        <w:spacing w:line="360" w:lineRule="auto"/>
+        <w:rPr>
+          <w:rFonts w:ascii="Times New Roman" w:hAnsi="Times New Roman" w:cs="Times New Roman"/>
+          <w:sz w:val="22"/>
+          <w:szCs w:val="22"/>
+        </w:rPr>
+      </w:pPr>
+      <w:r>
+        <w:rPr>
+          <w:rFonts w:ascii="Times New Roman" w:hAnsi="Times New Roman" w:cs="Times New Roman"/>
+          <w:sz w:val="22"/>
+          <w:szCs w:val="22"/>
+        </w:rPr>
+        <w:t>Unscrambled graphs:</w:t>
+      </w:r>
+    </w:p>
+    <w:p>
+      <w:pPr>
+        <w:spacing w:line="360" w:lineRule="auto"/>
+        <w:rPr>
+          <w:rFonts w:ascii="Times New Roman" w:hAnsi="Times New Roman" w:cs="Times New Roman"/>
+          <w:sz w:val="22"/>
+          <w:szCs w:val="22"/>
+        </w:rPr>
+      </w:pPr>
+      <w:r>
+        <w:rPr>
+          <w:rFonts w:ascii="Times New Roman" w:hAnsi="Times New Roman" w:cs="Times New Roman"/>
+          <w:noProof/>
+          <w:sz w:val="22"/>
+          <w:szCs w:val="22"/>
+        </w:rPr>
+        <w:lastRenderedPageBreak/>
+        <w:drawing>
+          <wp:inline distT="0" distB="0" distL="0" distR="0" wp14:anchorId="64732B01" wp14:editId="259752C2">
+            <wp:extent cx="3032391" cy="2653990"/>
+            <wp:effectExtent l="0" t="0" r="3175" b="635"/>
+            <wp:docPr id="4" name="Picture 4" descr="A picture containing computer&#10;&#10;Description automatically generated"/>
+            <wp:cNvGraphicFramePr>
+              <a:graphicFrameLocks xmlns:a="http://schemas.openxmlformats.org/drawingml/2006/main" noChangeAspect="1"/>
+            </wp:cNvGraphicFramePr>
+            <a:graphic xmlns:a="http://schemas.openxmlformats.org/drawingml/2006/main">
+              <a:graphicData uri="http://schemas.openxmlformats.org/drawingml/2006/picture">
+                <pic:pic xmlns:pic="http://schemas.openxmlformats.org/drawingml/2006/picture">
+                  <pic:nvPicPr>
+                    <pic:cNvPr id="4" name="Screen Shot 2020-03-07 at 4.22.29 PM.png"/>
+                    <pic:cNvPicPr/>
+                  </pic:nvPicPr>
+                  <pic:blipFill>
+                    <a:blip r:embed="rId7">
+                      <a:extLst>
+                        <a:ext uri="{28A0092B-C50C-407E-A947-70E740481C1C}">
+                          <a14:useLocalDpi xmlns:a14="http://schemas.microsoft.com/office/drawing/2010/main" val="0"/>
+                        </a:ext>
+                      </a:extLst>
+                    </a:blip>
+                    <a:stretch>
+                      <a:fillRect/>
+                    </a:stretch>
+                  </pic:blipFill>
+                  <pic:spPr>
+                    <a:xfrm>
+                      <a:off x="0" y="0"/>
+                      <a:ext cx="3046003" cy="2665903"/>
+                    </a:xfrm>
+                    <a:prstGeom prst="rect">
+                      <a:avLst/>
+                    </a:prstGeom>
+                  </pic:spPr>
+                </pic:pic>
+              </a:graphicData>
+            </a:graphic>
+          </wp:inline>
+        </w:drawing>
+      </w:r>
+      <w:r>
+        <w:rPr>
+          <w:rFonts w:ascii="Times New Roman" w:hAnsi="Times New Roman" w:cs="Times New Roman"/>
+          <w:noProof/>
+          <w:sz w:val="22"/>
+          <w:szCs w:val="22"/>
+        </w:rPr>
+        <w:drawing>
+          <wp:inline distT="0" distB="0" distL="0" distR="0" wp14:anchorId="15CAA002" wp14:editId="62054DBA">
+            <wp:extent cx="2731407" cy="2564780"/>
+            <wp:effectExtent l="0" t="0" r="0" b="635"/>
+            <wp:docPr id="5" name="Picture 5" descr="A picture containing computer&#10;&#10;Description automatically generated"/>
+            <wp:cNvGraphicFramePr>
+              <a:graphicFrameLocks xmlns:a="http://schemas.openxmlformats.org/drawingml/2006/main" noChangeAspect="1"/>
+            </wp:cNvGraphicFramePr>
+            <a:graphic xmlns:a="http://schemas.openxmlformats.org/drawingml/2006/main">
+              <a:graphicData uri="http://schemas.openxmlformats.org/drawingml/2006/picture">
+                <pic:pic xmlns:pic="http://schemas.openxmlformats.org/drawingml/2006/picture">
+                  <pic:nvPicPr>
+                    <pic:cNvPr id="5" name="Screen Shot 2020-03-07 at 4.22.38 PM.png"/>
+                    <pic:cNvPicPr/>
+                  </pic:nvPicPr>
+                  <pic:blipFill>
+                    <a:blip r:embed="rId8">
+                      <a:extLst>
+                        <a:ext uri="{28A0092B-C50C-407E-A947-70E740481C1C}">
+                          <a14:useLocalDpi xmlns:a14="http://schemas.microsoft.com/office/drawing/2010/main" val="0"/>
+                        </a:ext>
+                      </a:extLst>
+                    </a:blip>
+                    <a:stretch>
+                      <a:fillRect/>
+                    </a:stretch>
+                  </pic:blipFill>
+                  <pic:spPr>
+                    <a:xfrm>
+                      <a:off x="0" y="0"/>
+                      <a:ext cx="2746496" cy="2578948"/>
+                    </a:xfrm>
+                    <a:prstGeom prst="rect">
+                      <a:avLst/>
+                    </a:prstGeom>
+                  </pic:spPr>
+                </pic:pic>
+              </a:graphicData>
+            </a:graphic>
+          </wp:inline>
+        </w:drawing>
+      </w:r>
+    </w:p>
+    <w:p>
+      <w:pPr>
+        <w:spacing w:line="360" w:lineRule="auto"/>
+        <w:rPr>
+          <w:rFonts w:ascii="Times New Roman" w:hAnsi="Times New Roman" w:cs="Times New Roman"/>
+          <w:sz w:val="22"/>
+          <w:szCs w:val="22"/>
+        </w:rPr>
+      </w:pPr>
+      <w:r>
+        <w:rPr>
+          <w:rFonts w:ascii="Times New Roman" w:hAnsi="Times New Roman" w:cs="Times New Roman"/>
+          <w:noProof/>
+          <w:sz w:val="22"/>
+          <w:szCs w:val="22"/>
+        </w:rPr>
+        <w:drawing>
+          <wp:inline distT="0" distB="0" distL="0" distR="0" wp14:anchorId="17329059" wp14:editId="54339C6E">
+            <wp:extent cx="3858322" cy="3288642"/>
+            <wp:effectExtent l="0" t="0" r="2540" b="1270"/>
+            <wp:docPr id="6" name="Picture 6" descr="A screenshot of a cell phone&#10;&#10;Description automatically generated"/>
+            <wp:cNvGraphicFramePr>
+              <a:graphicFrameLocks xmlns:a="http://schemas.openxmlformats.org/drawingml/2006/main" noChangeAspect="1"/>
+            </wp:cNvGraphicFramePr>
+            <a:graphic xmlns:a="http://schemas.openxmlformats.org/drawingml/2006/main">
+              <a:graphicData uri="http://schemas.openxmlformats.org/drawingml/2006/picture">
+                <pic:pic xmlns:pic="http://schemas.openxmlformats.org/drawingml/2006/picture">
+                  <pic:nvPicPr>
+                    <pic:cNvPr id="6" name="Screen Shot 2020-03-07 at 4.29.51 PM.png"/>
+                    <pic:cNvPicPr/>
+                  </pic:nvPicPr>
+                  <pic:blipFill>
+                    <a:blip r:embed="rId9">
+                      <a:extLst>
+                        <a:ext uri="{28A0092B-C50C-407E-A947-70E740481C1C}">
+                          <a14:useLocalDpi xmlns:a14="http://schemas.microsoft.com/office/drawing/2010/main" val="0"/>
+                        </a:ext>
+                      </a:extLst>
+                    </a:blip>
+                    <a:stretch>
+                      <a:fillRect/>
+                    </a:stretch>
+                  </pic:blipFill>
+                  <pic:spPr>
+                    <a:xfrm>
+                      <a:off x="0" y="0"/>
+                      <a:ext cx="3868773" cy="3297550"/>
+                    </a:xfrm>
+                    <a:prstGeom prst="rect">
+                      <a:avLst/>
+                    </a:prstGeom>
+                  </pic:spPr>
+                </pic:pic>
+              </a:graphicData>
+            </a:graphic>
+          </wp:inline>
+        </w:drawing>
       </w:r>
       <w:bookmarkStart w:id="0" w:name="_GoBack"/>
       <w:bookmarkEnd w:id="0"/>
-      <w:r>
-        <w:rPr>
-          <w:rFonts w:ascii="Times New Roman" w:hAnsi="Times New Roman" w:cs="Times New Roman"/>
-          <w:sz w:val="22"/>
-          <w:szCs w:val="22"/>
-        </w:rPr>
-        <w:t>ne to the varying storage stacks so we can optimize the travel time of the drone.</w:t>
-      </w:r>
     </w:p>
     <w:sectPr>
       <w:pgSz w:w="12240" w:h="15840"/>
@@ -1370,6 +1765,7 @@
     <w:lsdException w:name="HTML Sample" w:semiHidden="1" w:unhideWhenUsed="1"/>
     <w:lsdException w:name="HTML Typewriter" w:semiHidden="1" w:unhideWhenUsed="1"/>
     <w:lsdException w:name="HTML Variable" w:semiHidden="1" w:unhideWhenUsed="1"/>
+    <w:lsdException w:name="Normal Table" w:semiHidden="1" w:unhideWhenUsed="1"/>
     <w:lsdException w:name="annotation subject" w:semiHidden="1" w:unhideWhenUsed="1"/>
     <w:lsdException w:name="No List" w:semiHidden="1" w:unhideWhenUsed="1"/>
     <w:lsdException w:name="Outline List 1" w:semiHidden="1" w:unhideWhenUsed="1"/>
@@ -1416,8 +1812,10 @@
     <w:lsdException w:name="Table Subtle 2" w:semiHidden="1" w:unhideWhenUsed="1"/>
     <w:lsdException w:name="Table Web 1" w:semiHidden="1" w:unhideWhenUsed="1"/>
     <w:lsdException w:name="Table Web 2" w:semiHidden="1" w:unhideWhenUsed="1"/>
+    <w:lsdException w:name="Table Web 3" w:semiHidden="1" w:unhideWhenUsed="1"/>
     <w:lsdException w:name="Balloon Text" w:semiHidden="1" w:unhideWhenUsed="1"/>
     <w:lsdException w:name="Table Grid" w:uiPriority="39"/>
+    <w:lsdException w:name="Table Theme" w:semiHidden="1" w:unhideWhenUsed="1"/>
     <w:lsdException w:name="Placeholder Text" w:semiHidden="1"/>
     <w:lsdException w:name="No Spacing" w:uiPriority="1" w:qFormat="1"/>
     <w:lsdException w:name="Light Shading" w:uiPriority="60"/>
@@ -1666,6 +2064,7 @@
   <w:style w:type="character" w:default="1" w:styleId="DefaultParagraphFont">
     <w:name w:val="Default Paragraph Font"/>
     <w:uiPriority w:val="1"/>
+    <w:semiHidden/>
     <w:unhideWhenUsed/>
   </w:style>
   <w:style w:type="table" w:default="1" w:styleId="TableNormal">

</xml_diff>

<commit_message>
Revert "updated file with graphs"
This reverts commit 30b7b18eccc770a897a0de9f794d36b3ded79f71.
</commit_message>
<xml_diff>
--- a/BrickBuilder.docx
+++ b/BrickBuilder.docx
@@ -10,7 +10,6 @@
           <w:docPartUnique/>
         </w:docPartObj>
       </w:sdtPr>
-      <w:sdtEndPr/>
       <w:sdtContent>
         <w:p>
           <w:r>
@@ -222,7 +221,6 @@
                                     <w15:appearance w15:val="hidden"/>
                                     <w:text/>
                                   </w:sdtPr>
-                                  <w:sdtEndPr/>
                                   <w:sdtContent>
                                     <w:p>
                                       <w:pPr>
@@ -275,7 +273,6 @@
                                       <w15:appearance w15:val="hidden"/>
                                       <w:text/>
                                     </w:sdtPr>
-                                    <w:sdtEndPr/>
                                     <w:sdtContent>
                                       <w:r>
                                         <w:rPr>
@@ -625,7 +622,6 @@
                                     <w15:appearance w15:val="hidden"/>
                                     <w:text/>
                                   </w:sdtPr>
-                                  <w:sdtEndPr/>
                                   <w:sdtContent>
                                     <w:p>
                                       <w:pPr>
@@ -680,7 +676,6 @@
                                     <w15:appearance w15:val="hidden"/>
                                     <w:text/>
                                   </w:sdtPr>
-                                  <w:sdtEndPr/>
                                   <w:sdtContent>
                                     <w:p>
                                       <w:pPr>
@@ -1231,408 +1226,18 @@
           <w:szCs w:val="22"/>
         </w:rPr>
         <w:lastRenderedPageBreak/>
-        <w:t>Now that we know where everything is and what is in the correct locations, the drone starts to pull from different stacks to build up the blocks into their correct locations. There is a simple function that takes in the distance from the drone to the varying storage stacks so we can optimize the travel time of the drone.</w:t>
-      </w:r>
-    </w:p>
-    <w:p>
-      <w:pPr>
-        <w:spacing w:line="360" w:lineRule="auto"/>
-        <w:rPr>
-          <w:rFonts w:ascii="Times New Roman" w:hAnsi="Times New Roman" w:cs="Times New Roman"/>
-          <w:sz w:val="22"/>
-          <w:szCs w:val="22"/>
-        </w:rPr>
-      </w:pPr>
-    </w:p>
-    <w:p>
-      <w:pPr>
-        <w:pStyle w:val="Heading2"/>
-        <w:spacing w:line="360" w:lineRule="auto"/>
-      </w:pPr>
-      <w:r>
-        <w:t>Visualization</w:t>
-      </w:r>
-    </w:p>
-    <w:p>
-      <w:pPr>
-        <w:spacing w:line="360" w:lineRule="auto"/>
-        <w:rPr>
-          <w:rFonts w:ascii="Times New Roman" w:hAnsi="Times New Roman" w:cs="Times New Roman"/>
-          <w:sz w:val="22"/>
-          <w:szCs w:val="22"/>
-        </w:rPr>
-      </w:pPr>
-      <w:r>
-        <w:rPr>
-          <w:rFonts w:ascii="Times New Roman" w:hAnsi="Times New Roman" w:cs="Times New Roman"/>
-          <w:sz w:val="22"/>
-          <w:szCs w:val="22"/>
-        </w:rPr>
-        <w:t>Scrambled grap</w:t>
-      </w:r>
-      <w:r>
-        <w:rPr>
-          <w:rFonts w:ascii="Times New Roman" w:hAnsi="Times New Roman" w:cs="Times New Roman"/>
-          <w:sz w:val="22"/>
-          <w:szCs w:val="22"/>
-        </w:rPr>
-        <w:t>hs:</w:t>
-      </w:r>
-    </w:p>
-    <w:p>
-      <w:pPr>
-        <w:spacing w:line="360" w:lineRule="auto"/>
-        <w:rPr>
-          <w:rFonts w:ascii="Times New Roman" w:hAnsi="Times New Roman" w:cs="Times New Roman"/>
-          <w:sz w:val="22"/>
-          <w:szCs w:val="22"/>
-        </w:rPr>
-      </w:pPr>
-      <w:r>
-        <w:rPr>
-          <w:rFonts w:ascii="Times New Roman" w:hAnsi="Times New Roman" w:cs="Times New Roman"/>
-          <w:noProof/>
-          <w:sz w:val="22"/>
-          <w:szCs w:val="22"/>
-        </w:rPr>
-        <w:drawing>
-          <wp:inline distT="0" distB="0" distL="0" distR="0" wp14:anchorId="469594B2" wp14:editId="13BF4AD9">
-            <wp:extent cx="2994575" cy="2765503"/>
-            <wp:effectExtent l="0" t="0" r="3175" b="3175"/>
-            <wp:docPr id="1" name="Picture 1"/>
-            <wp:cNvGraphicFramePr>
-              <a:graphicFrameLocks xmlns:a="http://schemas.openxmlformats.org/drawingml/2006/main" noChangeAspect="1"/>
-            </wp:cNvGraphicFramePr>
-            <a:graphic xmlns:a="http://schemas.openxmlformats.org/drawingml/2006/main">
-              <a:graphicData uri="http://schemas.openxmlformats.org/drawingml/2006/picture">
-                <pic:pic xmlns:pic="http://schemas.openxmlformats.org/drawingml/2006/picture">
-                  <pic:nvPicPr>
-                    <pic:cNvPr id="1" name="Screen Shot 2020-03-07 at 4.15.49 PM.png"/>
-                    <pic:cNvPicPr/>
-                  </pic:nvPicPr>
-                  <pic:blipFill>
-                    <a:blip r:embed="rId4">
-                      <a:extLst>
-                        <a:ext uri="{28A0092B-C50C-407E-A947-70E740481C1C}">
-                          <a14:useLocalDpi xmlns:a14="http://schemas.microsoft.com/office/drawing/2010/main" val="0"/>
-                        </a:ext>
-                      </a:extLst>
-                    </a:blip>
-                    <a:stretch>
-                      <a:fillRect/>
-                    </a:stretch>
-                  </pic:blipFill>
-                  <pic:spPr>
-                    <a:xfrm>
-                      <a:off x="0" y="0"/>
-                      <a:ext cx="3003841" cy="2774060"/>
-                    </a:xfrm>
-                    <a:prstGeom prst="rect">
-                      <a:avLst/>
-                    </a:prstGeom>
-                  </pic:spPr>
-                </pic:pic>
-              </a:graphicData>
-            </a:graphic>
-          </wp:inline>
-        </w:drawing>
-      </w:r>
-      <w:r>
-        <w:rPr>
-          <w:rFonts w:ascii="Times New Roman" w:hAnsi="Times New Roman" w:cs="Times New Roman"/>
-          <w:noProof/>
-          <w:sz w:val="22"/>
-          <w:szCs w:val="22"/>
-        </w:rPr>
-        <w:drawing>
-          <wp:inline distT="0" distB="0" distL="0" distR="0" wp14:anchorId="5EEBE87B" wp14:editId="06F5B258">
-            <wp:extent cx="2837336" cy="2297151"/>
-            <wp:effectExtent l="0" t="0" r="0" b="1905"/>
-            <wp:docPr id="2" name="Picture 2"/>
-            <wp:cNvGraphicFramePr>
-              <a:graphicFrameLocks xmlns:a="http://schemas.openxmlformats.org/drawingml/2006/main" noChangeAspect="1"/>
-            </wp:cNvGraphicFramePr>
-            <a:graphic xmlns:a="http://schemas.openxmlformats.org/drawingml/2006/main">
-              <a:graphicData uri="http://schemas.openxmlformats.org/drawingml/2006/picture">
-                <pic:pic xmlns:pic="http://schemas.openxmlformats.org/drawingml/2006/picture">
-                  <pic:nvPicPr>
-                    <pic:cNvPr id="2" name="Screen Shot 2020-03-07 at 4.16.03 PM.png"/>
-                    <pic:cNvPicPr/>
-                  </pic:nvPicPr>
-                  <pic:blipFill>
-                    <a:blip r:embed="rId5">
-                      <a:extLst>
-                        <a:ext uri="{28A0092B-C50C-407E-A947-70E740481C1C}">
-                          <a14:useLocalDpi xmlns:a14="http://schemas.microsoft.com/office/drawing/2010/main" val="0"/>
-                        </a:ext>
-                      </a:extLst>
-                    </a:blip>
-                    <a:stretch>
-                      <a:fillRect/>
-                    </a:stretch>
-                  </pic:blipFill>
-                  <pic:spPr>
-                    <a:xfrm>
-                      <a:off x="0" y="0"/>
-                      <a:ext cx="2839456" cy="2298867"/>
-                    </a:xfrm>
-                    <a:prstGeom prst="rect">
-                      <a:avLst/>
-                    </a:prstGeom>
-                  </pic:spPr>
-                </pic:pic>
-              </a:graphicData>
-            </a:graphic>
-          </wp:inline>
-        </w:drawing>
-      </w:r>
-    </w:p>
-    <w:p>
-      <w:pPr>
-        <w:spacing w:line="360" w:lineRule="auto"/>
-        <w:rPr>
-          <w:rFonts w:ascii="Times New Roman" w:hAnsi="Times New Roman" w:cs="Times New Roman"/>
-          <w:sz w:val="22"/>
-          <w:szCs w:val="22"/>
-        </w:rPr>
-      </w:pPr>
-      <w:r>
-        <w:rPr>
-          <w:rFonts w:ascii="Times New Roman" w:hAnsi="Times New Roman" w:cs="Times New Roman"/>
-          <w:noProof/>
-          <w:sz w:val="22"/>
-          <w:szCs w:val="22"/>
-        </w:rPr>
-        <w:drawing>
-          <wp:inline distT="0" distB="0" distL="0" distR="0" wp14:anchorId="123FBE15" wp14:editId="01435AB8">
-            <wp:extent cx="3300761" cy="2757687"/>
-            <wp:effectExtent l="0" t="0" r="1270" b="0"/>
-            <wp:docPr id="3" name="Picture 3"/>
-            <wp:cNvGraphicFramePr>
-              <a:graphicFrameLocks xmlns:a="http://schemas.openxmlformats.org/drawingml/2006/main" noChangeAspect="1"/>
-            </wp:cNvGraphicFramePr>
-            <a:graphic xmlns:a="http://schemas.openxmlformats.org/drawingml/2006/main">
-              <a:graphicData uri="http://schemas.openxmlformats.org/drawingml/2006/picture">
-                <pic:pic xmlns:pic="http://schemas.openxmlformats.org/drawingml/2006/picture">
-                  <pic:nvPicPr>
-                    <pic:cNvPr id="3" name="Screen Shot 2020-03-07 at 4.16.17 PM.png"/>
-                    <pic:cNvPicPr/>
-                  </pic:nvPicPr>
-                  <pic:blipFill>
-                    <a:blip r:embed="rId6">
-                      <a:extLst>
-                        <a:ext uri="{28A0092B-C50C-407E-A947-70E740481C1C}">
-                          <a14:useLocalDpi xmlns:a14="http://schemas.microsoft.com/office/drawing/2010/main" val="0"/>
-                        </a:ext>
-                      </a:extLst>
-                    </a:blip>
-                    <a:stretch>
-                      <a:fillRect/>
-                    </a:stretch>
-                  </pic:blipFill>
-                  <pic:spPr>
-                    <a:xfrm>
-                      <a:off x="0" y="0"/>
-                      <a:ext cx="3312959" cy="2767878"/>
-                    </a:xfrm>
-                    <a:prstGeom prst="rect">
-                      <a:avLst/>
-                    </a:prstGeom>
-                  </pic:spPr>
-                </pic:pic>
-              </a:graphicData>
-            </a:graphic>
-          </wp:inline>
-        </w:drawing>
-      </w:r>
-    </w:p>
-    <w:p>
-      <w:pPr>
-        <w:spacing w:line="360" w:lineRule="auto"/>
-        <w:rPr>
-          <w:rFonts w:ascii="Times New Roman" w:hAnsi="Times New Roman" w:cs="Times New Roman"/>
-          <w:sz w:val="22"/>
-          <w:szCs w:val="22"/>
-        </w:rPr>
-      </w:pPr>
-      <w:r>
-        <w:rPr>
-          <w:rFonts w:ascii="Times New Roman" w:hAnsi="Times New Roman" w:cs="Times New Roman"/>
-          <w:sz w:val="22"/>
-          <w:szCs w:val="22"/>
-        </w:rPr>
-        <w:t>Unscrambled graphs:</w:t>
-      </w:r>
-    </w:p>
-    <w:p>
-      <w:pPr>
-        <w:spacing w:line="360" w:lineRule="auto"/>
-        <w:rPr>
-          <w:rFonts w:ascii="Times New Roman" w:hAnsi="Times New Roman" w:cs="Times New Roman"/>
-          <w:sz w:val="22"/>
-          <w:szCs w:val="22"/>
-        </w:rPr>
-      </w:pPr>
-      <w:r>
-        <w:rPr>
-          <w:rFonts w:ascii="Times New Roman" w:hAnsi="Times New Roman" w:cs="Times New Roman"/>
-          <w:noProof/>
-          <w:sz w:val="22"/>
-          <w:szCs w:val="22"/>
-        </w:rPr>
-        <w:lastRenderedPageBreak/>
-        <w:drawing>
-          <wp:inline distT="0" distB="0" distL="0" distR="0" wp14:anchorId="64732B01" wp14:editId="259752C2">
-            <wp:extent cx="3032391" cy="2653990"/>
-            <wp:effectExtent l="0" t="0" r="3175" b="635"/>
-            <wp:docPr id="4" name="Picture 4" descr="A picture containing computer&#10;&#10;Description automatically generated"/>
-            <wp:cNvGraphicFramePr>
-              <a:graphicFrameLocks xmlns:a="http://schemas.openxmlformats.org/drawingml/2006/main" noChangeAspect="1"/>
-            </wp:cNvGraphicFramePr>
-            <a:graphic xmlns:a="http://schemas.openxmlformats.org/drawingml/2006/main">
-              <a:graphicData uri="http://schemas.openxmlformats.org/drawingml/2006/picture">
-                <pic:pic xmlns:pic="http://schemas.openxmlformats.org/drawingml/2006/picture">
-                  <pic:nvPicPr>
-                    <pic:cNvPr id="4" name="Screen Shot 2020-03-07 at 4.22.29 PM.png"/>
-                    <pic:cNvPicPr/>
-                  </pic:nvPicPr>
-                  <pic:blipFill>
-                    <a:blip r:embed="rId7">
-                      <a:extLst>
-                        <a:ext uri="{28A0092B-C50C-407E-A947-70E740481C1C}">
-                          <a14:useLocalDpi xmlns:a14="http://schemas.microsoft.com/office/drawing/2010/main" val="0"/>
-                        </a:ext>
-                      </a:extLst>
-                    </a:blip>
-                    <a:stretch>
-                      <a:fillRect/>
-                    </a:stretch>
-                  </pic:blipFill>
-                  <pic:spPr>
-                    <a:xfrm>
-                      <a:off x="0" y="0"/>
-                      <a:ext cx="3046003" cy="2665903"/>
-                    </a:xfrm>
-                    <a:prstGeom prst="rect">
-                      <a:avLst/>
-                    </a:prstGeom>
-                  </pic:spPr>
-                </pic:pic>
-              </a:graphicData>
-            </a:graphic>
-          </wp:inline>
-        </w:drawing>
-      </w:r>
-      <w:r>
-        <w:rPr>
-          <w:rFonts w:ascii="Times New Roman" w:hAnsi="Times New Roman" w:cs="Times New Roman"/>
-          <w:noProof/>
-          <w:sz w:val="22"/>
-          <w:szCs w:val="22"/>
-        </w:rPr>
-        <w:drawing>
-          <wp:inline distT="0" distB="0" distL="0" distR="0" wp14:anchorId="15CAA002" wp14:editId="62054DBA">
-            <wp:extent cx="2731407" cy="2564780"/>
-            <wp:effectExtent l="0" t="0" r="0" b="635"/>
-            <wp:docPr id="5" name="Picture 5" descr="A picture containing computer&#10;&#10;Description automatically generated"/>
-            <wp:cNvGraphicFramePr>
-              <a:graphicFrameLocks xmlns:a="http://schemas.openxmlformats.org/drawingml/2006/main" noChangeAspect="1"/>
-            </wp:cNvGraphicFramePr>
-            <a:graphic xmlns:a="http://schemas.openxmlformats.org/drawingml/2006/main">
-              <a:graphicData uri="http://schemas.openxmlformats.org/drawingml/2006/picture">
-                <pic:pic xmlns:pic="http://schemas.openxmlformats.org/drawingml/2006/picture">
-                  <pic:nvPicPr>
-                    <pic:cNvPr id="5" name="Screen Shot 2020-03-07 at 4.22.38 PM.png"/>
-                    <pic:cNvPicPr/>
-                  </pic:nvPicPr>
-                  <pic:blipFill>
-                    <a:blip r:embed="rId8">
-                      <a:extLst>
-                        <a:ext uri="{28A0092B-C50C-407E-A947-70E740481C1C}">
-                          <a14:useLocalDpi xmlns:a14="http://schemas.microsoft.com/office/drawing/2010/main" val="0"/>
-                        </a:ext>
-                      </a:extLst>
-                    </a:blip>
-                    <a:stretch>
-                      <a:fillRect/>
-                    </a:stretch>
-                  </pic:blipFill>
-                  <pic:spPr>
-                    <a:xfrm>
-                      <a:off x="0" y="0"/>
-                      <a:ext cx="2746496" cy="2578948"/>
-                    </a:xfrm>
-                    <a:prstGeom prst="rect">
-                      <a:avLst/>
-                    </a:prstGeom>
-                  </pic:spPr>
-                </pic:pic>
-              </a:graphicData>
-            </a:graphic>
-          </wp:inline>
-        </w:drawing>
-      </w:r>
-    </w:p>
-    <w:p>
-      <w:pPr>
-        <w:spacing w:line="360" w:lineRule="auto"/>
-        <w:rPr>
-          <w:rFonts w:ascii="Times New Roman" w:hAnsi="Times New Roman" w:cs="Times New Roman"/>
-          <w:sz w:val="22"/>
-          <w:szCs w:val="22"/>
-        </w:rPr>
-      </w:pPr>
-      <w:r>
-        <w:rPr>
-          <w:rFonts w:ascii="Times New Roman" w:hAnsi="Times New Roman" w:cs="Times New Roman"/>
-          <w:noProof/>
-          <w:sz w:val="22"/>
-          <w:szCs w:val="22"/>
-        </w:rPr>
-        <w:drawing>
-          <wp:inline distT="0" distB="0" distL="0" distR="0" wp14:anchorId="17329059" wp14:editId="54339C6E">
-            <wp:extent cx="3858322" cy="3288642"/>
-            <wp:effectExtent l="0" t="0" r="2540" b="1270"/>
-            <wp:docPr id="6" name="Picture 6" descr="A screenshot of a cell phone&#10;&#10;Description automatically generated"/>
-            <wp:cNvGraphicFramePr>
-              <a:graphicFrameLocks xmlns:a="http://schemas.openxmlformats.org/drawingml/2006/main" noChangeAspect="1"/>
-            </wp:cNvGraphicFramePr>
-            <a:graphic xmlns:a="http://schemas.openxmlformats.org/drawingml/2006/main">
-              <a:graphicData uri="http://schemas.openxmlformats.org/drawingml/2006/picture">
-                <pic:pic xmlns:pic="http://schemas.openxmlformats.org/drawingml/2006/picture">
-                  <pic:nvPicPr>
-                    <pic:cNvPr id="6" name="Screen Shot 2020-03-07 at 4.29.51 PM.png"/>
-                    <pic:cNvPicPr/>
-                  </pic:nvPicPr>
-                  <pic:blipFill>
-                    <a:blip r:embed="rId9">
-                      <a:extLst>
-                        <a:ext uri="{28A0092B-C50C-407E-A947-70E740481C1C}">
-                          <a14:useLocalDpi xmlns:a14="http://schemas.microsoft.com/office/drawing/2010/main" val="0"/>
-                        </a:ext>
-                      </a:extLst>
-                    </a:blip>
-                    <a:stretch>
-                      <a:fillRect/>
-                    </a:stretch>
-                  </pic:blipFill>
-                  <pic:spPr>
-                    <a:xfrm>
-                      <a:off x="0" y="0"/>
-                      <a:ext cx="3868773" cy="3297550"/>
-                    </a:xfrm>
-                    <a:prstGeom prst="rect">
-                      <a:avLst/>
-                    </a:prstGeom>
-                  </pic:spPr>
-                </pic:pic>
-              </a:graphicData>
-            </a:graphic>
-          </wp:inline>
-        </w:drawing>
+        <w:t>Now that we know where everything is and what is in the correct locations, the drone starts to pull from different stacks to build up the blocks into their correct locations. There is a simple function that takes in the distance from the dro</w:t>
       </w:r>
       <w:bookmarkStart w:id="0" w:name="_GoBack"/>
       <w:bookmarkEnd w:id="0"/>
+      <w:r>
+        <w:rPr>
+          <w:rFonts w:ascii="Times New Roman" w:hAnsi="Times New Roman" w:cs="Times New Roman"/>
+          <w:sz w:val="22"/>
+          <w:szCs w:val="22"/>
+        </w:rPr>
+        <w:t>ne to the varying storage stacks so we can optimize the travel time of the drone.</w:t>
+      </w:r>
     </w:p>
     <w:sectPr>
       <w:pgSz w:w="12240" w:h="15840"/>
@@ -1765,7 +1370,6 @@
     <w:lsdException w:name="HTML Sample" w:semiHidden="1" w:unhideWhenUsed="1"/>
     <w:lsdException w:name="HTML Typewriter" w:semiHidden="1" w:unhideWhenUsed="1"/>
     <w:lsdException w:name="HTML Variable" w:semiHidden="1" w:unhideWhenUsed="1"/>
-    <w:lsdException w:name="Normal Table" w:semiHidden="1" w:unhideWhenUsed="1"/>
     <w:lsdException w:name="annotation subject" w:semiHidden="1" w:unhideWhenUsed="1"/>
     <w:lsdException w:name="No List" w:semiHidden="1" w:unhideWhenUsed="1"/>
     <w:lsdException w:name="Outline List 1" w:semiHidden="1" w:unhideWhenUsed="1"/>
@@ -1812,10 +1416,8 @@
     <w:lsdException w:name="Table Subtle 2" w:semiHidden="1" w:unhideWhenUsed="1"/>
     <w:lsdException w:name="Table Web 1" w:semiHidden="1" w:unhideWhenUsed="1"/>
     <w:lsdException w:name="Table Web 2" w:semiHidden="1" w:unhideWhenUsed="1"/>
-    <w:lsdException w:name="Table Web 3" w:semiHidden="1" w:unhideWhenUsed="1"/>
     <w:lsdException w:name="Balloon Text" w:semiHidden="1" w:unhideWhenUsed="1"/>
     <w:lsdException w:name="Table Grid" w:uiPriority="39"/>
-    <w:lsdException w:name="Table Theme" w:semiHidden="1" w:unhideWhenUsed="1"/>
     <w:lsdException w:name="Placeholder Text" w:semiHidden="1"/>
     <w:lsdException w:name="No Spacing" w:uiPriority="1" w:qFormat="1"/>
     <w:lsdException w:name="Light Shading" w:uiPriority="60"/>
@@ -2064,7 +1666,6 @@
   <w:style w:type="character" w:default="1" w:styleId="DefaultParagraphFont">
     <w:name w:val="Default Paragraph Font"/>
     <w:uiPriority w:val="1"/>
-    <w:semiHidden/>
     <w:unhideWhenUsed/>
   </w:style>
   <w:style w:type="table" w:default="1" w:styleId="TableNormal">

</xml_diff>